<commit_message>
Tilføjet lidt mere til Code metric.docx
</commit_message>
<xml_diff>
--- a/Rapport/Code metric.docx
+++ b/Rapport/Code metric.docx
@@ -7,8 +7,13 @@
         <w:pStyle w:val="Heading2"/>
       </w:pPr>
       <w:r>
-        <w:t>Code metric</w:t>
-      </w:r>
+        <w:t xml:space="preserve">Code </w:t>
+      </w:r>
+      <w:proofErr w:type="spellStart"/>
+      <w:r>
+        <w:t>metric</w:t>
+      </w:r>
+      <w:proofErr w:type="spellEnd"/>
     </w:p>
     <w:p>
       <w:r>
@@ -23,11 +28,50 @@
       <w:r>
         <w:t xml:space="preserve"> vedligeholdelsesindekset og den </w:t>
       </w:r>
+      <w:proofErr w:type="spellStart"/>
       <w:r>
         <w:t>cyklomatisk</w:t>
       </w:r>
       <w:r>
-        <w:t xml:space="preserve"> kompleksitet for de forskellige metoder ved brug af code metric. Dette er gjort for at koden er vedligeholdelsesvenligt og</w:t>
+        <w:t>e</w:t>
+      </w:r>
+      <w:proofErr w:type="spellEnd"/>
+      <w:r>
+        <w:t xml:space="preserve"> kompleksitet for de forskellige metoder ved brug af </w:t>
+      </w:r>
+      <w:proofErr w:type="spellStart"/>
+      <w:r>
+        <w:t>code</w:t>
+      </w:r>
+      <w:proofErr w:type="spellEnd"/>
+      <w:r>
+        <w:t xml:space="preserve"> </w:t>
+      </w:r>
+      <w:proofErr w:type="spellStart"/>
+      <w:r>
+        <w:t>metric</w:t>
+      </w:r>
+      <w:r>
+        <w:t>s</w:t>
+      </w:r>
+      <w:proofErr w:type="spellEnd"/>
+      <w:r>
+        <w:t>. Dette er gjort for</w:t>
+      </w:r>
+      <w:r>
+        <w:t>,</w:t>
+      </w:r>
+      <w:r>
+        <w:t xml:space="preserve"> at </w:t>
+      </w:r>
+      <w:r>
+        <w:t>koden er vedligeholdelsesvenlig</w:t>
+      </w:r>
+      <w:r>
+        <w:t>,</w:t>
+      </w:r>
+      <w:r>
+        <w:t xml:space="preserve"> og</w:t>
       </w:r>
       <w:r>
         <w:t xml:space="preserve"> for at</w:t>
@@ -42,40 +86,103 @@
         <w:t xml:space="preserve"> bliver for komplekse.</w:t>
       </w:r>
       <w:r>
-        <w:t xml:space="preserve"> Det er et værktøj til at se om koden burde omskrives eller </w:t>
-      </w:r>
+        <w:t xml:space="preserve"> Det er et værktøj</w:t>
+      </w:r>
+      <w:r>
+        <w:t>,</w:t>
+      </w:r>
+      <w:r>
+        <w:t xml:space="preserve"> til at se om koden burde omskrives eller </w:t>
+      </w:r>
+      <w:proofErr w:type="spellStart"/>
       <w:r>
         <w:t>refaktoreres</w:t>
       </w:r>
+      <w:proofErr w:type="spellEnd"/>
       <w:r>
         <w:t>.</w:t>
       </w:r>
       <w:r>
-        <w:t xml:space="preserve"> Der er gennem projektet forsøgt at leve op til de ønskede værdier for vedligeholdelsesindekset, som er 80+. Ved tilføjelse af ny kode, er </w:t>
+        <w:t xml:space="preserve"> Det gør det også muligt at identificere de funktioner</w:t>
+      </w:r>
+      <w:r>
+        <w:t>,</w:t>
+      </w:r>
+      <w:r>
+        <w:t xml:space="preserve"> der har en høj potentiel</w:t>
+      </w:r>
+      <w:r>
+        <w:t xml:space="preserve"> </w:t>
+      </w:r>
+      <w:r>
+        <w:t>risiko</w:t>
+      </w:r>
+      <w:r>
+        <w:t>.</w:t>
+      </w:r>
+      <w:r>
+        <w:t xml:space="preserve"> </w:t>
+      </w:r>
+      <w:r>
+        <w:t>D</w:t>
+      </w:r>
+      <w:r>
+        <w:t>erudfra</w:t>
+      </w:r>
+      <w:r>
+        <w:t xml:space="preserve"> kan der laves en vurdering på, om arbejdet med at ændre funktionen så risikoen for den bliver mindre, giver en stor nok fordel i forhold til den tid, der skal bruges på det. Der kan også besluttes, at funktionen bare skal testes godt igennem på grund af, at den har en øget risiko.</w:t>
+      </w:r>
+      <w:r>
+        <w:t xml:space="preserve"> </w:t>
+      </w:r>
+      <w:r>
+        <w:t xml:space="preserve">Der er gennem projektet forsøgt at leve op til de ønskede værdier for vedligeholdelsesindekset, som er 80+. Ved tilføjelse af ny kode, er </w:t>
       </w:r>
       <w:r>
         <w:t xml:space="preserve">der </w:t>
       </w:r>
       <w:r>
-        <w:t xml:space="preserve">prøvet at gøre den så vedligeholdsvenlig, som mulig, ved at holde linjeantallet og den </w:t>
-      </w:r>
+        <w:t>prøvet at gør</w:t>
+      </w:r>
+      <w:r>
+        <w:t>e den så vedligeholdsvenlig</w:t>
+      </w:r>
+      <w:r>
+        <w:t xml:space="preserve"> som mulig, ved at holde linjeantallet og den </w:t>
+      </w:r>
+      <w:proofErr w:type="spellStart"/>
       <w:r>
         <w:t>cyklomatisk</w:t>
       </w:r>
       <w:r>
+        <w:t>e</w:t>
+      </w:r>
+      <w:proofErr w:type="spellEnd"/>
+      <w:r>
         <w:t xml:space="preserve"> kompleksitet nede. </w:t>
       </w:r>
       <w:r>
         <w:t xml:space="preserve">Der er forsøgt at holde den </w:t>
       </w:r>
+      <w:proofErr w:type="spellStart"/>
       <w:r>
         <w:t>cyklomatisk</w:t>
       </w:r>
       <w:r>
+        <w:t>e</w:t>
+      </w:r>
+      <w:proofErr w:type="spellEnd"/>
+      <w:r>
         <w:t xml:space="preserve"> kompleksitet nede, ved at undgå unødvendige loops.</w:t>
       </w:r>
       <w:r>
-        <w:t xml:space="preserve"> Det har medført at projektets metoder er blevet mindre komplekse.</w:t>
+        <w:t xml:space="preserve"> Det har medført</w:t>
+      </w:r>
+      <w:r>
+        <w:t>,</w:t>
+      </w:r>
+      <w:r>
+        <w:t xml:space="preserve"> at projektets metoder er blevet mindre komplekse.</w:t>
       </w:r>
       <w:bookmarkStart w:id="0" w:name="_GoBack"/>
       <w:bookmarkEnd w:id="0"/>

</xml_diff>

<commit_message>
Code metric.docx klar til at blive indsat i rapport :)
</commit_message>
<xml_diff>
--- a/Rapport/Code metric.docx
+++ b/Rapport/Code metric.docx
@@ -103,89 +103,98 @@
         <w:t>.</w:t>
       </w:r>
       <w:r>
-        <w:t xml:space="preserve"> Det gør det også muligt at identificere de funktioner</w:t>
-      </w:r>
-      <w:r>
-        <w:t>,</w:t>
-      </w:r>
-      <w:r>
-        <w:t xml:space="preserve"> der har en høj potentiel</w:t>
-      </w:r>
-      <w:r>
-        <w:t xml:space="preserve"> </w:t>
-      </w:r>
-      <w:r>
-        <w:t>risiko</w:t>
-      </w:r>
-      <w:r>
-        <w:t>.</w:t>
-      </w:r>
-      <w:r>
-        <w:t xml:space="preserve"> </w:t>
-      </w:r>
-      <w:r>
-        <w:t>D</w:t>
-      </w:r>
-      <w:r>
-        <w:t>erudfra</w:t>
-      </w:r>
-      <w:r>
-        <w:t xml:space="preserve"> kan der laves en vurdering på, om arbejdet med at ændre funktionen så risikoen for den bliver mindre, giver en stor nok fordel i forhold til den tid, der skal bruges på det. Der kan også besluttes, at funktionen bare skal testes godt igennem på grund af, at den har en øget risiko.</w:t>
-      </w:r>
-      <w:r>
-        <w:t xml:space="preserve"> </w:t>
-      </w:r>
-      <w:r>
-        <w:t xml:space="preserve">Der er gennem projektet forsøgt at leve op til de ønskede værdier for vedligeholdelsesindekset, som er 80+. Ved tilføjelse af ny kode, er </w:t>
-      </w:r>
-      <w:r>
-        <w:t xml:space="preserve">der </w:t>
-      </w:r>
-      <w:r>
-        <w:t>prøvet at gør</w:t>
-      </w:r>
-      <w:r>
-        <w:t>e den så vedligeholdsvenlig</w:t>
-      </w:r>
-      <w:r>
-        <w:t xml:space="preserve"> som mulig, ved at holde linjeantallet og den </w:t>
-      </w:r>
-      <w:proofErr w:type="spellStart"/>
-      <w:r>
-        <w:t>cyklomatisk</w:t>
-      </w:r>
-      <w:r>
-        <w:t>e</w:t>
-      </w:r>
-      <w:proofErr w:type="spellEnd"/>
-      <w:r>
-        <w:t xml:space="preserve"> kompleksitet nede. </w:t>
-      </w:r>
-      <w:r>
-        <w:t xml:space="preserve">Der er forsøgt at holde den </w:t>
-      </w:r>
-      <w:proofErr w:type="spellStart"/>
-      <w:r>
-        <w:t>cyklomatisk</w:t>
-      </w:r>
-      <w:r>
-        <w:t>e</w:t>
-      </w:r>
-      <w:proofErr w:type="spellEnd"/>
-      <w:r>
-        <w:t xml:space="preserve"> kompleksitet nede, ved at undgå unødvendige loops.</w:t>
-      </w:r>
-      <w:r>
-        <w:t xml:space="preserve"> Det har medført</w:t>
-      </w:r>
-      <w:r>
-        <w:t>,</w:t>
-      </w:r>
-      <w:r>
-        <w:t xml:space="preserve"> at projektets metoder er blevet mindre komplekse.</w:t>
+        <w:t xml:space="preserve"> Det gør det også muligt at identificere de fu</w:t>
       </w:r>
       <w:bookmarkStart w:id="0" w:name="_GoBack"/>
       <w:bookmarkEnd w:id="0"/>
+      <w:r>
+        <w:t>nktioner</w:t>
+      </w:r>
+      <w:r>
+        <w:t>,</w:t>
+      </w:r>
+      <w:r>
+        <w:t xml:space="preserve"> der har en høj potentiel</w:t>
+      </w:r>
+      <w:r>
+        <w:t xml:space="preserve"> </w:t>
+      </w:r>
+      <w:r>
+        <w:t>risiko</w:t>
+      </w:r>
+      <w:r>
+        <w:t>.</w:t>
+      </w:r>
+      <w:r>
+        <w:t xml:space="preserve"> </w:t>
+      </w:r>
+      <w:r>
+        <w:t>D</w:t>
+      </w:r>
+      <w:r>
+        <w:t>erudfra</w:t>
+      </w:r>
+      <w:r>
+        <w:t xml:space="preserve"> kan der laves en vurdering på, om arbejdet med at ændre funktionen</w:t>
+      </w:r>
+      <w:r>
+        <w:t>,</w:t>
+      </w:r>
+      <w:r>
+        <w:t xml:space="preserve"> så risikoen for den bliver mindre, giver en stor nok fordel i forhold til den tid, der skal bruges på det. Der kan også besluttes, at funktionen bare skal testes godt igennem på grund af, at den har en øget risiko.</w:t>
+      </w:r>
+      <w:r>
+        <w:t xml:space="preserve"> </w:t>
+      </w:r>
+      <w:r>
+        <w:t xml:space="preserve">Der er gennem projektet forsøgt at leve op til de ønskede værdier for vedligeholdelsesindekset, som er 80+. Ved tilføjelse af ny kode, er </w:t>
+      </w:r>
+      <w:r>
+        <w:t xml:space="preserve">der </w:t>
+      </w:r>
+      <w:r>
+        <w:t>prøvet at gør</w:t>
+      </w:r>
+      <w:r>
+        <w:t>e den så vedligeholdsvenlig</w:t>
+      </w:r>
+      <w:r>
+        <w:t xml:space="preserve"> som mulig, ved at holde linjeantallet og den </w:t>
+      </w:r>
+      <w:proofErr w:type="spellStart"/>
+      <w:r>
+        <w:t>cyklomatisk</w:t>
+      </w:r>
+      <w:r>
+        <w:t>e</w:t>
+      </w:r>
+      <w:proofErr w:type="spellEnd"/>
+      <w:r>
+        <w:t xml:space="preserve"> kompleksitet nede. </w:t>
+      </w:r>
+      <w:r>
+        <w:t xml:space="preserve">Der er forsøgt at holde den </w:t>
+      </w:r>
+      <w:proofErr w:type="spellStart"/>
+      <w:r>
+        <w:t>cyklomatisk</w:t>
+      </w:r>
+      <w:r>
+        <w:t>e</w:t>
+      </w:r>
+      <w:proofErr w:type="spellEnd"/>
+      <w:r>
+        <w:t xml:space="preserve"> kompleksitet nede, ved at undgå unødvendige loops.</w:t>
+      </w:r>
+      <w:r>
+        <w:t xml:space="preserve"> Det har medført</w:t>
+      </w:r>
+      <w:r>
+        <w:t>,</w:t>
+      </w:r>
+      <w:r>
+        <w:t xml:space="preserve"> at projektets metoder er blevet mindre komplekse.</w:t>
+      </w:r>
     </w:p>
     <w:sectPr>
       <w:pgSz w:w="11906" w:h="16838"/>

</xml_diff>